<commit_message>
Updating Database Design docx
</commit_message>
<xml_diff>
--- a/Documentation/iBidPharma - Database Design.docx
+++ b/Documentation/iBidPharma - Database Design.docx
@@ -2948,6 +2948,8 @@
           <w:lang w:val="en-US"/>
         </w:rPr>
       </w:pPr>
+      <w:bookmarkStart w:id="0" w:name="_GoBack"/>
+      <w:bookmarkEnd w:id="0"/>
     </w:p>
     <w:p>
       <w:pPr>
@@ -3022,8 +3024,8 @@
         </w:rPr>
         <w:drawing>
           <wp:inline distT="0" distB="0" distL="114300" distR="114300">
-            <wp:extent cx="5918200" cy="6869430"/>
-            <wp:effectExtent l="0" t="0" r="6350" b="7620"/>
+            <wp:extent cx="5895975" cy="6650990"/>
+            <wp:effectExtent l="0" t="0" r="9525" b="16510"/>
             <wp:docPr id="2" name="Picture 2" descr="ER"/>
             <wp:cNvGraphicFramePr>
               <a:graphicFrameLocks xmlns:a="http://schemas.openxmlformats.org/drawingml/2006/main" noChangeAspect="1"/>
@@ -3046,7 +3048,7 @@
                   <pic:spPr>
                     <a:xfrm>
                       <a:off x="0" y="0"/>
-                      <a:ext cx="5918200" cy="6869430"/>
+                      <a:ext cx="5895975" cy="6650990"/>
                     </a:xfrm>
                     <a:prstGeom prst="rect">
                       <a:avLst/>
@@ -3081,17 +3083,7 @@
           <w:sz w:val="32"/>
           <w:szCs w:val="32"/>
         </w:rPr>
-        <w:t>Abov</w:t>
-      </w:r>
-      <w:bookmarkStart w:id="0" w:name="_GoBack"/>
-      <w:bookmarkEnd w:id="0"/>
-      <w:r>
-        <w:rPr>
-          <w:rFonts w:hint="default" w:ascii="Quicksand" w:hAnsi="Quicksand" w:eastAsia="Times New Roman" w:cs="Quicksand"/>
-          <w:sz w:val="32"/>
-          <w:szCs w:val="32"/>
-        </w:rPr>
-        <w:t>e E-R Diagram shows that database of e-Farming system consist of following entities:</w:t>
+        <w:t>Above E-R Diagram shows that database of e-Farming system consist of following entities:</w:t>
       </w:r>
     </w:p>
     <w:p>
@@ -9646,6 +9638,14 @@
         <w:gridCol w:w="2603"/>
       </w:tblGrid>
       <w:tr>
+        <w:tblPrEx>
+          <w:tblCellMar>
+            <w:top w:w="0" w:type="dxa"/>
+            <w:left w:w="10" w:type="dxa"/>
+            <w:bottom w:w="0" w:type="dxa"/>
+            <w:right w:w="10" w:type="dxa"/>
+          </w:tblCellMar>
+        </w:tblPrEx>
         <w:trPr>
           <w:trHeight w:val="1" w:hRule="atLeast"/>
         </w:trPr>
@@ -11429,6 +11429,14 @@
         </w:tc>
       </w:tr>
       <w:tr>
+        <w:tblPrEx>
+          <w:tblCellMar>
+            <w:top w:w="0" w:type="dxa"/>
+            <w:left w:w="10" w:type="dxa"/>
+            <w:bottom w:w="0" w:type="dxa"/>
+            <w:right w:w="10" w:type="dxa"/>
+          </w:tblCellMar>
+        </w:tblPrEx>
         <w:trPr>
           <w:trHeight w:val="1" w:hRule="atLeast"/>
         </w:trPr>

</xml_diff>